<commit_message>
Exercise3Final e documentazione Exercise2
Refactoring e pulizia dei file main.py, manipulator.py e selection.py. Documentazione dell'esercizio3final e dell'esercizio2 del middle term
</commit_message>
<xml_diff>
--- a/exercise2/Exercise2.docx
+++ b/exercise2/Exercise2.docx
@@ -27,6 +27,68 @@
     <w:p>
       <w:pPr>
         <w:rPr>
+          <w:lang w:val="en-GB"/>
+        </w:rPr>
+      </w:pPr>
+      <w:r>
+        <w:rPr>
+          <w:lang w:val="en-GB"/>
+        </w:rPr>
+        <w:t>In this section, there is the description and the discussion of the algorithms used for the calculation of the various centrality measures.</w:t>
+      </w:r>
+      <w:r>
+        <w:rPr>
+          <w:lang w:val="en-GB"/>
+        </w:rPr>
+        <w:br/>
+        <w:t xml:space="preserve">Note that all the parallel versions are </w:t>
+      </w:r>
+      <w:r>
+        <w:rPr>
+          <w:lang w:val="en-GB"/>
+        </w:rPr>
+        <w:t xml:space="preserve">tested </w:t>
+      </w:r>
+      <w:r>
+        <w:rPr>
+          <w:lang w:val="en-GB"/>
+        </w:rPr>
+        <w:t xml:space="preserve">with a maximum of 4 jobs </w:t>
+      </w:r>
+      <w:r>
+        <w:rPr>
+          <w:lang w:val="en-GB"/>
+        </w:rPr>
+        <w:t>due to the physical limitations of the computer on which the algorithm</w:t>
+      </w:r>
+      <w:r>
+        <w:rPr>
+          <w:lang w:val="en-GB"/>
+        </w:rPr>
+        <w:t>s</w:t>
+      </w:r>
+      <w:r>
+        <w:rPr>
+          <w:lang w:val="en-GB"/>
+        </w:rPr>
+        <w:t xml:space="preserve"> w</w:t>
+      </w:r>
+      <w:r>
+        <w:rPr>
+          <w:lang w:val="en-GB"/>
+        </w:rPr>
+        <w:t>ere</w:t>
+      </w:r>
+      <w:r>
+        <w:rPr>
+          <w:lang w:val="en-GB"/>
+        </w:rPr>
+        <w:t xml:space="preserve"> tested, but, in general, to obtain the shortest possible execution times, it is recommended to choose many jobs as the number of logical cores present on the computer.</w:t>
+      </w:r>
+    </w:p>
+    <w:p>
+      <w:pPr>
+        <w:rPr>
           <w:b/>
           <w:bCs/>
           <w:sz w:val="30"/>
@@ -69,7 +131,19 @@
           <w:lang w:val="en-GB"/>
         </w:rPr>
         <w:br/>
-        <w:t xml:space="preserve">Furthermore, a parallel version has been implemented by dividing the list of nodes into j parts, but, although there is no management of expansive parallelization due to the lack of data structures, this version was much slower than the Naive version and in particular it used about 10 seconds to be executed with </w:t>
+        <w:t>Furthermore, a parallel version has been implemented by dividing the list of nodes into j parts, but</w:t>
+      </w:r>
+      <w:r>
+        <w:rPr>
+          <w:lang w:val="en-GB"/>
+        </w:rPr>
+        <w:t xml:space="preserve"> </w:t>
+      </w:r>
+      <w:r>
+        <w:rPr>
+          <w:lang w:val="en-GB"/>
+        </w:rPr>
+        <w:t xml:space="preserve">this version was much slower than the Naive version and in particular it used about 10 seconds to be executed with </w:t>
       </w:r>
       <w:r>
         <w:rPr>
@@ -89,13 +163,6 @@
         </w:rPr>
         <w:br/>
         <w:t>Given the speed and simplicity of the Naive version, it is not necessary to carry out other optimization operations.</w:t>
-      </w:r>
-      <w:r>
-        <w:rPr>
-          <w:lang w:val="en-GB"/>
-        </w:rPr>
-        <w:br/>
-        <w:t>As far as the results are concerned, this algorithm trivially returns the 500 nodes with higher degree both in the Naive and parallel version.</w:t>
       </w:r>
     </w:p>
     <w:p>
@@ -156,7 +223,7 @@
         <w:rPr>
           <w:lang w:val="en-GB"/>
         </w:rPr>
-        <w:t>With the use of 2 jobs, however, only an improvement of about 15 minutes was obtained, obtaining a running time of 50 minutes. With the use of 4 jobs, on the other hand, a clear speed up of the algorithm was obtained, which took 25 minutes to execute. No more than 4 jobs have been tested due to the physical limitations of the computer on which the algorithm was tested, but, in general, to obtain the shortest possible execution times, it is recommended to choose many jobs as the number of logical cores present on the computer.</w:t>
+        <w:t>With the use of 2 jobs, however, only an improvement of about 15 minutes was obtained, obtaining a running time of 50 minutes. With the use of 4 jobs, on the other hand, a clear speed up of the algorithm was obtained, which took 25 minutes to execute.</w:t>
       </w:r>
       <w:r>
         <w:rPr>
@@ -176,21 +243,81 @@
         <w:rPr>
           <w:lang w:val="en-GB"/>
         </w:rPr>
-        <w:t>However, an attempt was made to improve this time by sampling the nodes on which to calculate the closeness. This sampling was done by extracting random nodes from the graph, excluding them from the set of nodes on which to perform the BFS, but including all its neighbors. This operation was carried out until each node had either been excluded or was the neighbor of an excluded one. This, therefore, allowed to obtain a measure of the centrality measure for all the neighbors of the exclusive nodes, thus being able to estimate the closeness of the excluded as an arithmetic mean of the closeness of its neighbors. This estimate, although causing a decrease in accuracy, was found to be suitable for this problem since for each calculated best path (u, v), considering the vertex x, excluding neighbor of u, the path (x, v) has a length between (u,v)+1 and (u,v)-1. We can therefore assume that using the average of the closeness of the neighbors for the calculation of the closeness of the excluded allows us not to deviate too much from the real centrality value.</w:t>
+        <w:t xml:space="preserve">However, an attempt was made to improve this time by sampling the nodes on which to calculate the closeness. This sampling was done by extracting random nodes from the graph, excluding them from the set of nodes on which to perform the BFS, but including all its </w:t>
+      </w:r>
+      <w:r>
+        <w:rPr>
+          <w:lang w:val="en-GB"/>
+        </w:rPr>
+        <w:t>neighbours</w:t>
+      </w:r>
+      <w:r>
+        <w:rPr>
+          <w:lang w:val="en-GB"/>
+        </w:rPr>
+        <w:t xml:space="preserve">. This operation was carried out until each node had either been excluded or was the </w:t>
+      </w:r>
+      <w:r>
+        <w:rPr>
+          <w:lang w:val="en-GB"/>
+        </w:rPr>
+        <w:t>neighbour</w:t>
+      </w:r>
+      <w:r>
+        <w:rPr>
+          <w:lang w:val="en-GB"/>
+        </w:rPr>
+        <w:t xml:space="preserve"> of an excluded one. This, therefore, allowed to obtain a measure of the centrality measure for all the </w:t>
+      </w:r>
+      <w:r>
+        <w:rPr>
+          <w:lang w:val="en-GB"/>
+        </w:rPr>
+        <w:t>neighbours</w:t>
+      </w:r>
+      <w:r>
+        <w:rPr>
+          <w:lang w:val="en-GB"/>
+        </w:rPr>
+        <w:t xml:space="preserve"> of the exclusive nodes, thus being able to estimate the closeness of the excluded as an arithmetic mean of the closeness of its </w:t>
+      </w:r>
+      <w:r>
+        <w:rPr>
+          <w:lang w:val="en-GB"/>
+        </w:rPr>
+        <w:t>neighbours</w:t>
+      </w:r>
+      <w:r>
+        <w:rPr>
+          <w:lang w:val="en-GB"/>
+        </w:rPr>
+        <w:t>.</w:t>
       </w:r>
       <w:r>
         <w:rPr>
           <w:lang w:val="en-GB"/>
         </w:rPr>
         <w:br/>
-        <w:t xml:space="preserve">This version was performed in parallel with the use of 4 jobs, since, as previously mentioned, parallelization allows to obtain better execution times without loss of accuracy, thus obtaining a reduction in execution time of 10 minutes compared to the version without sampling, going from 25 minutes to 15 minutes. This </w:t>
+        <w:t>This version was performed in parallel with the use of 4 jobs, since, as previously mentioned, parallelization allows to obtain better execution times without loss of accuracy, thus obtaining a reduction in execution time of 10 minutes compared to the version without sampling, going from 25 minutes to 15 minutes. This operation allowed to exclude from the calculation of the BFS about 9000 nodes out of the initial 22470, obtaining however a result slightly different from that of the Naive. In fact, within the top 500, only 270 nodes are also present in the top500 of the Naive version. Furthermore, only the 10 elements with the greatest closeness given by the sampled version, only 6 nodes appear to be present in the real top 500.</w:t>
+      </w:r>
+      <w:r>
+        <w:rPr>
+          <w:lang w:val="en-GB"/>
+        </w:rPr>
+        <w:t xml:space="preserve"> </w:t>
       </w:r>
       <w:r>
         <w:rPr>
           <w:lang w:val="en-GB"/>
         </w:rPr>
         <w:lastRenderedPageBreak/>
-        <w:t>operation allowed to exclude from the calculation of the BFS about 9000 nodes out of the initial 22470, obtaining however a result slightly different from that of the Naive. In fact, within the top 500, only 270 nodes are also present in the top 500 of the Naive version, where, in particular, only the element with the greatest closeness has seen its position remain unchanged. Furthermore, we can note that considering only the 10 elements with the greatest closeness given by the sampled version, only 6 nodes appear to be present in the real top 500. We can therefore conclude that considering the trade-off between accuracy and execution times, the use of sampling for this type of metric is not satisfactory. Consequently, for graphs of this size, it is preferable to use a simple parallel version.</w:t>
+        <w:t>C</w:t>
+      </w:r>
+      <w:r>
+        <w:rPr>
+          <w:lang w:val="en-GB"/>
+        </w:rPr>
+        <w:t>onsidering the trade-off between accuracy and execution times, the use of sampling for this type of metric is not satisfactory. Consequently, for graphs of this size, it is preferable to use a simple parallel version.</w:t>
       </w:r>
     </w:p>
     <w:p>
@@ -251,20 +378,32 @@
           <w:lang w:val="en-GB"/>
         </w:rPr>
         <w:br/>
-        <w:t>With the use of 2 jobs, however, only an improvement of about 1 hour and 30 minutes was obtained, obtaining a running time of 4 hours and 40 minutes. With the use of 4 jobs, on the other hand, an adequate improvement was obtained, which took 2 hours and 20 minutes to execute. No more than 4 jobs have been tested due to the physical limitations of the computer on which the algorithm was tested, but, in general, to obtain the shortest possible execution times, it is recommended to choose many jobs as the number of logical cores present on the computer.</w:t>
-      </w:r>
-    </w:p>
-    <w:p>
-      <w:pPr>
-        <w:rPr>
-          <w:lang w:val="en-GB"/>
-        </w:rPr>
-      </w:pPr>
-      <w:r>
-        <w:rPr>
-          <w:lang w:val="en-GB"/>
-        </w:rPr>
-        <w:t>However, this execution time is still excessive, consequently, it was decided to carry out a random sampling to obtain acceptable times. This sampling proved to be an excellent solution, offering an excellent trade-off between execution times and accuracy. Two graphs are shown below which respectively contain the execution times and the number of nodes of the top500 also present in the top500 of the Naive version for each sampling factor tested (0.01, 0.02, 0.03, 0.04, 0.05, 0.1, 0.2, 0.3, 0.4, 0.5).</w:t>
+        <w:t>With the use of 2 jobs, however, only an improvement of about 1 hour and 30 minutes was obtained, obtaining a running time of 4 hours and 40 minutes. With the use of 4 jobs, on the other hand, an adequate improvement was obtained, which took 2 hours and 20 minutes to execute.</w:t>
+      </w:r>
+    </w:p>
+    <w:p>
+      <w:pPr>
+        <w:rPr>
+          <w:lang w:val="en-GB"/>
+        </w:rPr>
+      </w:pPr>
+      <w:r>
+        <w:rPr>
+          <w:lang w:val="en-GB"/>
+        </w:rPr>
+        <w:t>However, this execution time is still excessive, consequently, it was decided to carry out a random sampling to obtain acceptable times. This sampling proved to be an excellent solution, offering an excellent trade-off between execution times and accuracy. Two graph</w:t>
+      </w:r>
+      <w:r>
+        <w:rPr>
+          <w:lang w:val="en-GB"/>
+        </w:rPr>
+        <w:t>ic</w:t>
+      </w:r>
+      <w:r>
+        <w:rPr>
+          <w:lang w:val="en-GB"/>
+        </w:rPr>
+        <w:t>s are shown below which respectively contain the execution times and the number of nodes of the top500 also present in the top500 of the Naive version for each sampling factor tested (0.01, 0.02, 0.03, 0.04, 0.05, 0.1, 0.2, 0.3, 0.4, 0.5).</w:t>
       </w:r>
     </w:p>
     <w:p>
@@ -364,24 +503,68 @@
     <w:p>
       <w:pPr>
         <w:rPr>
-          <w:b/>
-          <w:bCs/>
-          <w:color w:val="FF0000"/>
-          <w:sz w:val="36"/>
-          <w:szCs w:val="36"/>
-          <w:lang w:val="en-GB"/>
-        </w:rPr>
-      </w:pPr>
-      <w:r>
-        <w:rPr>
-          <w:b/>
-          <w:bCs/>
-          <w:color w:val="FF0000"/>
-          <w:sz w:val="36"/>
-          <w:szCs w:val="36"/>
-          <w:lang w:val="en-GB"/>
-        </w:rPr>
-        <w:t>SCEGLIERE IL MIGLIOR TRADE OFF DELLA BETWEENNESS SAMPLED</w:t>
+          <w:lang w:val="en-GB"/>
+        </w:rPr>
+      </w:pPr>
+      <w:r>
+        <w:rPr>
+          <w:lang w:val="en-GB"/>
+        </w:rPr>
+        <w:t xml:space="preserve">In order to obtain not excessive execution times, </w:t>
+      </w:r>
+      <w:r>
+        <w:rPr>
+          <w:lang w:val="en-GB"/>
+        </w:rPr>
+        <w:t>the best trade-off</w:t>
+      </w:r>
+      <w:r>
+        <w:rPr>
+          <w:lang w:val="en-GB"/>
+        </w:rPr>
+        <w:t xml:space="preserve"> is given by</w:t>
+      </w:r>
+      <w:r>
+        <w:rPr>
+          <w:lang w:val="en-GB"/>
+        </w:rPr>
+        <w:t xml:space="preserve"> the sampling with a factor of 5%. This sampling, even if it excluded</w:t>
+      </w:r>
+      <w:r>
+        <w:rPr>
+          <w:lang w:val="en-GB"/>
+        </w:rPr>
+        <w:t xml:space="preserve"> </w:t>
+      </w:r>
+      <w:r>
+        <w:rPr>
+          <w:lang w:val="en-GB"/>
+        </w:rPr>
+        <w:t>a lot of</w:t>
+      </w:r>
+      <w:r>
+        <w:rPr>
+          <w:lang w:val="en-GB"/>
+        </w:rPr>
+        <w:t xml:space="preserve"> </w:t>
+      </w:r>
+      <w:r>
+        <w:rPr>
+          <w:lang w:val="en-GB"/>
+        </w:rPr>
+        <w:t xml:space="preserve">nodes, produces a top500 very similar to the result of the Naïve version, with 408 common nodes, and an execution time of 8 minutes. Among </w:t>
+      </w:r>
+      <w:r>
+        <w:rPr>
+          <w:lang w:val="en-GB"/>
+        </w:rPr>
+        <w:t>these 408 nodes</w:t>
+      </w:r>
+      <w:r>
+        <w:rPr>
+          <w:lang w:val="en-GB"/>
+        </w:rPr>
+        <w:t>, only 8 are in the same position respect the Naïve version, but in the most of the case there are little change in the nodes positions.</w:t>
       </w:r>
     </w:p>
     <w:p>
@@ -415,54 +598,113 @@
         <w:rPr>
           <w:lang w:val="en-GB"/>
         </w:rPr>
-        <w:t xml:space="preserve">For the implementation of PageRank, the choice of the k and s parameters plays a role of primary importance, where k represents the number of rank updating cycles, while s represents the scaling factor, </w:t>
+        <w:t xml:space="preserve">For the implementation of PageRank, the choice of the k and s parameters plays a role of primary importance, where k represents the number of rank updating cycles, while s represents the scaling factor, in which the value s*rank (x) is divided between the </w:t>
+      </w:r>
+      <w:r>
+        <w:rPr>
+          <w:lang w:val="en-GB"/>
+        </w:rPr>
+        <w:t>neighbours</w:t>
+      </w:r>
+      <w:r>
+        <w:rPr>
+          <w:lang w:val="en-GB"/>
+        </w:rPr>
+        <w:t xml:space="preserve"> of the node and the value (1-s)*rank (x) between all the nodes of the graph.</w:t>
+      </w:r>
+      <w:r>
+        <w:rPr>
+          <w:lang w:val="en-GB"/>
+        </w:rPr>
+        <w:br/>
+        <w:t xml:space="preserve">Note that, since the sum of all ranks is always equal to 1, the subdivision of (1-s)*rank (x) among all nodes is equivalent to a starting rank equal to (1-s)/n , with n number of nodes, to which the fractions of the rank of the </w:t>
+      </w:r>
+      <w:r>
+        <w:rPr>
+          <w:lang w:val="en-GB"/>
+        </w:rPr>
+        <w:t>neighbouring</w:t>
+      </w:r>
+      <w:r>
+        <w:rPr>
+          <w:lang w:val="en-GB"/>
+        </w:rPr>
+        <w:t xml:space="preserve"> respects are subsequently added.</w:t>
+      </w:r>
+    </w:p>
+    <w:p>
+      <w:pPr>
+        <w:rPr>
+          <w:lang w:val="en-GB"/>
+        </w:rPr>
+      </w:pPr>
+      <w:r>
+        <w:rPr>
+          <w:lang w:val="en-GB"/>
+        </w:rPr>
+        <w:t>The algorithm was implemented in two versions, in the first the dictionaries were used to calculate the rank (dict version), while the second uses the product between matrix and vector (matrix version).</w:t>
+      </w:r>
+      <w:r>
+        <w:rPr>
+          <w:lang w:val="en-GB"/>
+        </w:rPr>
+        <w:br/>
       </w:r>
       <w:r>
         <w:rPr>
           <w:lang w:val="en-GB"/>
         </w:rPr>
         <w:lastRenderedPageBreak/>
-        <w:t>in which the value s*rank (x) is divided between the neighbors of the node and the value (1-s)*rank (x) between all the nodes of the graph.</w:t>
-      </w:r>
-      <w:r>
-        <w:rPr>
-          <w:lang w:val="en-GB"/>
-        </w:rPr>
-        <w:br/>
-        <w:t>Note that, since the sum of all ranks is always equal to 1, the subdivision of (1-s)*rank (x) among all nodes is equivalent to a starting rank equal to (1-s)/n , with n number of nodes, to which the fractions of the rank of the neighboring respects are subsequently added.</w:t>
-      </w:r>
-    </w:p>
-    <w:p>
-      <w:pPr>
-        <w:rPr>
-          <w:lang w:val="en-GB"/>
-        </w:rPr>
-      </w:pPr>
-      <w:r>
-        <w:rPr>
-          <w:lang w:val="en-GB"/>
-        </w:rPr>
-        <w:t>The algorithm was implemented in two versions, in the first the dictionaries were used to calculate the rank (dict version), while the second uses the product between matrix and vector (matrix version).</w:t>
-      </w:r>
-      <w:r>
-        <w:rPr>
-          <w:lang w:val="en-GB"/>
-        </w:rPr>
-        <w:br/>
-        <w:t>The Update Rule in the dict version was applied according to the above reasoning, while in the matrix version we were faced with a problem. The matrix version provides k multiplications between the transpose of a particular matrix and the rank vector. This matrix is ​​constructed by obtaining the (sparse) adjacency matrix M of the stochastic graph of G, to which the formula s*M+(1-s)/n is then applied, where the sum of (1-s)/n is applied to each element. This involves building a 22470x22470 size array with all elements different from 0 which causes too much memory usage. To solve this problem it was decided not to construct this matrix but to carry out the product of the transpose of the sparse matrix M with the rank vector to obtain a vector which is subsequently multiplied by s, to finally add (1-s)/n to each element of the new vector obtained.</w:t>
-      </w:r>
-    </w:p>
-    <w:p>
-      <w:pPr>
-        <w:rPr>
-          <w:lang w:val="en-GB"/>
-        </w:rPr>
-      </w:pPr>
-      <w:r>
-        <w:rPr>
-          <w:lang w:val="en-GB"/>
-        </w:rPr>
-        <w:t>The versions were found to be equivalent in terms of cycles to achieve convergence, with only a slight difference between the results. In particular, the elements that make up the top500 remain unchanged, but there are small changes in positions. Such position changes are probably caused by the propagation of the error during the update cycles of the dict version. It was possible to verify that in the matrix version the sum of the ranks during each cycle is always equal to 1, while in the dict version this sum decreases as the algorithm progresses until a value of approximately 0.99 is obtained at its end. A total error of the order of 10</w:t>
+        <w:t xml:space="preserve">The Update Rule in the dict version was applied according to the above reasoning, while in the matrix version </w:t>
+      </w:r>
+      <w:r>
+        <w:rPr>
+          <w:lang w:val="en-GB"/>
+        </w:rPr>
+        <w:t>was chosen a different approach due to</w:t>
+      </w:r>
+      <w:r>
+        <w:rPr>
+          <w:lang w:val="en-GB"/>
+        </w:rPr>
+        <w:t xml:space="preserve"> a problem. The matrix version provides k multiplications between the transpose of a particular matrix and the rank vector. This matrix is ​​constructed by obtaining the (sparse) adjacency matrix M of the stochastic graph of G, to which the formula s*M+(1-s)/n is then applied, where the sum of (1-s)/n is applied to each element. This involves building a 22470x22470 size array with all elements different from 0 which causes too much memory usage. To solve this </w:t>
+      </w:r>
+      <w:r>
+        <w:rPr>
+          <w:lang w:val="en-GB"/>
+        </w:rPr>
+        <w:t>problem,</w:t>
+      </w:r>
+      <w:r>
+        <w:rPr>
+          <w:lang w:val="en-GB"/>
+        </w:rPr>
+        <w:t xml:space="preserve"> it was decided not to construct this matrix but to carry out the product of the transpose of the sparse matrix M with the rank vector to obtain a vector which is subsequently multiplied by s, to finally add (1-s)/n to each element of the new vector obtained.</w:t>
+      </w:r>
+    </w:p>
+    <w:p>
+      <w:pPr>
+        <w:rPr>
+          <w:lang w:val="en-GB"/>
+        </w:rPr>
+      </w:pPr>
+      <w:r>
+        <w:rPr>
+          <w:lang w:val="en-GB"/>
+        </w:rPr>
+        <w:t>Th</w:t>
+      </w:r>
+      <w:r>
+        <w:rPr>
+          <w:lang w:val="en-GB"/>
+        </w:rPr>
+        <w:t>ese two</w:t>
+      </w:r>
+      <w:r>
+        <w:rPr>
+          <w:lang w:val="en-GB"/>
+        </w:rPr>
+        <w:t xml:space="preserve"> versions were found to be equivalent in terms of cycles to achieve convergence, with only a slight difference between the results. In particular, the elements that make up the top500 remain unchanged, but there are small changes in positions. Such position changes are probably caused by the propagation of the error during the update cycles of the dict version. It was possible to verify that in the matrix version the sum of the ranks during each cycle is always equal to 1, while in the dict version this sum decreases as the algorithm progresses until a value of approximately 0.99 is obtained at its end. A total error of the order of 10</w:t>
       </w:r>
       <w:r>
         <w:rPr>
@@ -501,7 +743,44 @@
         <w:rPr>
           <w:lang w:val="en-GB"/>
         </w:rPr>
-        <w:t>During the study of the s and k parameters, it was found that the number of k cycles required to obtain the convergence of the rank values ​​increases as s increases. For the study of convergence, the sum of the absolute values ​​of the differences between the ranks at the k-th and the (k-1)-th cycle was taken into consideration. In particular, only in a few cases, it has been possible to obtain a difference between consecutive cycles equal to 0, it is assumed due to machine errors, while in most cases this value decreases up to limit values ​​(or periodic patterns) of the order of 10-18 or less. The reaching of this limit was considered as convergence. Two graphs are shown below showing the number of update cycles k required to reach convergence for each scaling factor multiple of 0.05 between 0.05 and 1 in the first image and between 0.05 and 0.95 in the second (to best show the evolution for the first values ​​of s).</w:t>
+        <w:t xml:space="preserve">During the study of the s and k parameters, it was found that the number of k cycles required to obtain the convergence of the rank values ​​increases as s increases. For the study of convergence, the sum of the absolute values ​​of the differences between the ranks at the k-th and the (k-1)-th cycle was taken into consideration. </w:t>
+      </w:r>
+      <w:r>
+        <w:rPr>
+          <w:lang w:val="en-GB"/>
+        </w:rPr>
+        <w:t>Only</w:t>
+      </w:r>
+      <w:r>
+        <w:rPr>
+          <w:lang w:val="en-GB"/>
+        </w:rPr>
+        <w:t xml:space="preserve"> in a few cases, it has been possible to obtain a difference between consecutive cycles equal to 0, it is assumed due to machine errors, while in most cases this value decreases up to limit values ​​(or periodic patterns) of the order of 10</w:t>
+      </w:r>
+      <w:r>
+        <w:rPr>
+          <w:vertAlign w:val="superscript"/>
+          <w:lang w:val="en-GB"/>
+        </w:rPr>
+        <w:t>-18</w:t>
+      </w:r>
+      <w:r>
+        <w:rPr>
+          <w:lang w:val="en-GB"/>
+        </w:rPr>
+        <w:t xml:space="preserve"> or less. The reaching of this limit was considered as convergence. Two graph</w:t>
+      </w:r>
+      <w:r>
+        <w:rPr>
+          <w:lang w:val="en-GB"/>
+        </w:rPr>
+        <w:t>ic</w:t>
+      </w:r>
+      <w:r>
+        <w:rPr>
+          <w:lang w:val="en-GB"/>
+        </w:rPr>
+        <w:t>s are shown below showing the number of update cycles k required to reach convergence for each scaling factor multiple of 0.05 between 0.05 and 1 in the first image and between 0.05 and 0.95 in the second (to best show the evolution for the first values ​​of s).</w:t>
       </w:r>
     </w:p>
     <w:p>
@@ -608,28 +887,106 @@
         <w:rPr>
           <w:lang w:val="en-GB"/>
         </w:rPr>
-        <w:t>The graphs show how the relationship between k and s is of an exponential type, with a notable increase in the slope for values ​​greater than 0.9 and in particular for s = 1.</w:t>
-      </w:r>
-    </w:p>
-    <w:p>
-      <w:pPr>
-        <w:rPr>
-          <w:lang w:val="en-GB"/>
-        </w:rPr>
-      </w:pPr>
-      <w:r>
-        <w:rPr>
-          <w:lang w:val="en-GB"/>
+        <w:t>The graph</w:t>
+      </w:r>
+      <w:r>
+        <w:rPr>
+          <w:lang w:val="en-GB"/>
+        </w:rPr>
+        <w:t>ic</w:t>
+      </w:r>
+      <w:r>
+        <w:rPr>
+          <w:lang w:val="en-GB"/>
+        </w:rPr>
+        <w:t>s show how the relationship between k and s is of an exponential type, with a notable increase in the slope for values ​​greater than 0.9 and</w:t>
+      </w:r>
+      <w:r>
+        <w:rPr>
+          <w:lang w:val="en-GB"/>
+        </w:rPr>
+        <w:t>,</w:t>
+      </w:r>
+      <w:r>
+        <w:rPr>
+          <w:lang w:val="en-GB"/>
+        </w:rPr>
+        <w:t xml:space="preserve"> in particular</w:t>
+      </w:r>
+      <w:r>
+        <w:rPr>
+          <w:lang w:val="en-GB"/>
+        </w:rPr>
+        <w:t>,</w:t>
+      </w:r>
+      <w:r>
+        <w:rPr>
+          <w:lang w:val="en-GB"/>
+        </w:rPr>
+        <w:t xml:space="preserve"> for s = 1.</w:t>
+      </w:r>
+    </w:p>
+    <w:p>
+      <w:pPr>
+        <w:rPr>
+          <w:lang w:val="en-GB"/>
+        </w:rPr>
+      </w:pPr>
+      <w:r>
+        <w:rPr>
+          <w:lang w:val="en-GB"/>
+        </w:rPr>
+        <w:t xml:space="preserve">Subsequently, </w:t>
+      </w:r>
+      <w:r>
+        <w:rPr>
+          <w:lang w:val="en-GB"/>
+        </w:rPr>
+        <w:t xml:space="preserve">there was the </w:t>
+      </w:r>
+      <w:r>
+        <w:rPr>
+          <w:lang w:val="en-GB"/>
+        </w:rPr>
+        <w:t>phase of</w:t>
+      </w:r>
+      <w:r>
+        <w:rPr>
+          <w:lang w:val="en-GB"/>
+        </w:rPr>
+        <w:t xml:space="preserve"> analysis of the results. For the various values ​​of s examined, 207 nodes were found present in each top500, even if in different positions. Furthermore, it was noted that higher values ​​of s tend to give a higher score to the nodes with a higher degree. Two graph</w:t>
+      </w:r>
+      <w:r>
+        <w:rPr>
+          <w:lang w:val="en-GB"/>
+        </w:rPr>
+        <w:t>ic</w:t>
+      </w:r>
+      <w:r>
+        <w:rPr>
+          <w:lang w:val="en-GB"/>
+        </w:rPr>
+        <w:t>s are shown below, in which the one on the left shows the average of the degrees of the nodes present at the top500 and the graph</w:t>
+      </w:r>
+      <w:r>
+        <w:rPr>
+          <w:lang w:val="en-GB"/>
+        </w:rPr>
+        <w:t>ic</w:t>
+      </w:r>
+      <w:r>
+        <w:rPr>
+          <w:lang w:val="en-GB"/>
+        </w:rPr>
+        <w:t xml:space="preserve"> on the right shows the minimum degree of the nodes present at the top500.</w:t>
+      </w:r>
+    </w:p>
+    <w:p>
+      <w:r>
+        <w:rPr>
+          <w:noProof/>
         </w:rPr>
         <w:lastRenderedPageBreak/>
-        <w:t>Subsequently, we moved on to the analysis of the results. For the various values ​​of s examined, 207 nodes were found present in each top500, even if in different positions. Furthermore, it was noted that higher values ​​of s tend to give a higher score to the nodes with a higher degree. Two graphs are shown below, in which the one on the left shows the average of the degrees of the nodes present at the top500 and the graph on the right shows the minimum degree of the nodes present at the top500.</w:t>
-      </w:r>
-    </w:p>
-    <w:p>
-      <w:r>
-        <w:rPr>
-          <w:noProof/>
-        </w:rPr>
         <w:drawing>
           <wp:inline distT="0" distB="0" distL="0" distR="0" wp14:anchorId="76EF909B" wp14:editId="5F8B77ED">
             <wp:extent cx="3058209" cy="2001328"/>
@@ -749,7 +1106,19 @@
         <w:rPr>
           <w:lang w:val="en-GB"/>
         </w:rPr>
-        <w:t>The best parameter trade-off was then decided based on this information. In order to obtain short execution times with results that do not benefit too many nodes with few links, the value of s equal to 0.85 has been chosen as the best trade-off, which requires a minimum number of k cycles equal to 211 to converge. Furthermore, with this value, the average of the degrees of the nodes in the top500 turns out to be 122.922, while the minimum degree is 19. The value of k chosen to carry out the following experiments is 250, to be sure of reaching convergence, taking into account that an increase in such a small number of update cycles does not lead to major slowdowns.</w:t>
+        <w:t xml:space="preserve">The best parameter trade-off was then decided based on this information. In order to obtain short execution times with results that do not benefit too many nodes with few links, the value of s equal to 0.85 has been chosen as the best trade-off, which requires a minimum number of k cycles equal to 211 to converge. Furthermore, with this value, the average of the degrees of the nodes in the top500 turns out to be 122.922, while the minimum degree is 19. The value of k chosen to carry out the following experiments is 250, to be sure of reaching convergence, </w:t>
+      </w:r>
+      <w:r>
+        <w:rPr>
+          <w:lang w:val="en-GB"/>
+        </w:rPr>
+        <w:t>considering</w:t>
+      </w:r>
+      <w:r>
+        <w:rPr>
+          <w:lang w:val="en-GB"/>
+        </w:rPr>
+        <w:t xml:space="preserve"> that an increase in such a small number of update cycles does not lead to major slowdowns.</w:t>
       </w:r>
     </w:p>
     <w:p>
@@ -807,21 +1176,77 @@
           <w:szCs w:val="30"/>
           <w:lang w:val="en-GB"/>
         </w:rPr>
+        <w:t>HITS</w:t>
+      </w:r>
+    </w:p>
+    <w:p>
+      <w:pPr>
+        <w:rPr>
+          <w:lang w:val="en-GB"/>
+        </w:rPr>
+      </w:pPr>
+      <w:r>
+        <w:rPr>
+          <w:lang w:val="en-GB"/>
+        </w:rPr>
+        <w:t>The HITS algorithm is typically used on direct graphs and cyclically applies an Authority Update Rule (AUR) followed by a Hub Update Rule (HUR).</w:t>
+      </w:r>
+      <w:r>
+        <w:rPr>
+          <w:lang w:val="en-GB"/>
+        </w:rPr>
+        <w:br/>
+      </w:r>
+      <w:r>
+        <w:rPr>
+          <w:lang w:val="en-GB"/>
+        </w:rPr>
+        <w:t xml:space="preserve">Carrying out this algorithm on a non-direct graph leads to obtaining the same result for both the Hubs and the Authorities, as also </w:t>
+      </w:r>
+      <w:r>
+        <w:rPr>
+          <w:lang w:val="en-GB"/>
+        </w:rPr>
+        <w:t>noted</w:t>
+      </w:r>
+      <w:r>
+        <w:rPr>
+          <w:lang w:val="en-GB"/>
+        </w:rPr>
+        <w:t xml:space="preserve"> in the first experiments. The AUR and the HUR are therefore completely </w:t>
+      </w:r>
+      <w:r>
+        <w:rPr>
+          <w:lang w:val="en-GB"/>
+        </w:rPr>
         <w:lastRenderedPageBreak/>
-        <w:t>HITS</w:t>
-      </w:r>
-    </w:p>
-    <w:p>
-      <w:pPr>
-        <w:rPr>
-          <w:lang w:val="en-GB"/>
-        </w:rPr>
-      </w:pPr>
-      <w:r>
-        <w:rPr>
-          <w:lang w:val="en-GB"/>
-        </w:rPr>
-        <w:t>The HITS algorithm is typically used on direct graphs and cyclically applies an Authority Update Rule (AUR) followed by a Hub Update Rule (HUR).</w:t>
+        <w:t>equivalent, thus being able to obtain a generic Update Rule (UR) X=UR(X) such that two consecutive applications of UR produce the same result as the application of an AUR followed by a HUR.</w:t>
+      </w:r>
+    </w:p>
+    <w:p>
+      <w:pPr>
+        <w:rPr>
+          <w:lang w:val="en-GB"/>
+        </w:rPr>
+      </w:pPr>
+      <w:r>
+        <w:rPr>
+          <w:lang w:val="en-GB"/>
+        </w:rPr>
+        <w:t>The subsequent algorithms were therefore defined as the cyclic application of k UR which are equivalent to the application of k/2 cycles of AUR and HUR. Through various experiments, it was possible to confirm that this assumption is correct, obtaining the same results as output.</w:t>
+      </w:r>
+    </w:p>
+    <w:p>
+      <w:pPr>
+        <w:rPr>
+          <w:lang w:val="en-GB"/>
+        </w:rPr>
+      </w:pPr>
+      <w:r>
+        <w:rPr>
+          <w:lang w:val="en-GB"/>
+        </w:rPr>
+        <w:t>The algorithm was implemented in two versions, the first uses dictionaries for the calculation of the score (dict version), while the second uses the product between matrix and vector (matrix version).</w:t>
       </w:r>
       <w:r>
         <w:rPr>
@@ -833,45 +1258,19 @@
         <w:rPr>
           <w:lang w:val="en-GB"/>
         </w:rPr>
-        <w:t>Carrying out this algorithm on a non-direct graph leads to obtaining the same result for both the Hubs and the Authorities, as also found in the first experiments carried out. The AUR and the HUR are therefore completely equivalent, thus being able to obtain a generic Update Rule (UR) X=UR(X) such that two consecutive applications of UR produce the same result as the application of an AUR followed by a HUR.</w:t>
-      </w:r>
-    </w:p>
-    <w:p>
-      <w:pPr>
-        <w:rPr>
-          <w:lang w:val="en-GB"/>
-        </w:rPr>
-      </w:pPr>
-      <w:r>
-        <w:rPr>
-          <w:lang w:val="en-GB"/>
-        </w:rPr>
-        <w:t>The subsequent algorithms were therefore defined as the cyclic application of k UR which are equivalent to the application of k/2 cycles of AUR and HUR. Through various experiments, it was possible to confirm that this assumption is correct, obtaining the same results as output.</w:t>
-      </w:r>
-    </w:p>
-    <w:p>
-      <w:pPr>
-        <w:rPr>
-          <w:lang w:val="en-GB"/>
-        </w:rPr>
-      </w:pPr>
-      <w:r>
-        <w:rPr>
-          <w:lang w:val="en-GB"/>
-        </w:rPr>
-        <w:t>The algorithm was implemented in two versions, the first uses dictionaries for the calculation of the score (dict version), while the second uses the product between matrix and vector (matrix version).</w:t>
-      </w:r>
-      <w:r>
-        <w:rPr>
-          <w:lang w:val="en-GB"/>
-        </w:rPr>
-        <w:br/>
-      </w:r>
-      <w:r>
-        <w:rPr>
-          <w:lang w:val="en-GB"/>
-        </w:rPr>
-        <w:t>In both versions it was possible to notice a rapid convergence of the algorithm, as shown in the following images in which the ordinates represent the sum on each node of the absolute values ​​of the differences between the rank of the current cycle and the rank of the previous cycle.</w:t>
+        <w:t>In both versions it was possible to notice a rapid convergence of the algorithm, as shown in the following images in which the ordinates represent</w:t>
+      </w:r>
+      <w:r>
+        <w:rPr>
+          <w:lang w:val="en-GB"/>
+        </w:rPr>
+        <w:t>s</w:t>
+      </w:r>
+      <w:r>
+        <w:rPr>
+          <w:lang w:val="en-GB"/>
+        </w:rPr>
+        <w:t xml:space="preserve"> the sum on each node of the absolute values ​​of the differences between the rank of the current cycle and the rank of the previous cycle.</w:t>
       </w:r>
     </w:p>
     <w:tbl>
@@ -1044,33 +1443,45 @@
         <w:rPr>
           <w:lang w:val="en-GB"/>
         </w:rPr>
-        <w:t>We can immediately see how the sum of the differences settles quickly around 0 already in the first ten cycles. The complete convergence is instead reached after about 150/200 iterations in both versions, with a settlement at 0 in the case of the dict version and a settlement at 3.5 * 10-15 in the matrix version.</w:t>
-      </w:r>
-    </w:p>
-    <w:p>
-      <w:pPr>
-        <w:rPr>
-          <w:lang w:val="en-GB"/>
-        </w:rPr>
-      </w:pPr>
-      <w:r>
-        <w:rPr>
-          <w:lang w:val="en-GB"/>
-        </w:rPr>
-        <w:t>To obtain complete convergence and also given very short execution times, it has been chosen to set k equal to 200. In particular, the dict version takes about 63 seconds to perform 200 cycles, while the matrix version is much faster, completing the 200 cycles in about 2 seconds.</w:t>
-      </w:r>
-    </w:p>
-    <w:p>
-      <w:pPr>
-        <w:rPr>
-          <w:lang w:val="en-GB"/>
-        </w:rPr>
-      </w:pPr>
-      <w:r>
-        <w:rPr>
-          <w:lang w:val="en-GB"/>
-        </w:rPr>
-        <w:t>As for the parallel versions of these algorithms, the need to know the scores updated by the other threads in each thread and each cycle has forced the use of a shared data structure between the jobs. This choice therefore made it possible to obtain the same results as the Naive versions, both in terms of score and convergence, at the expense of speed due to the parallelization management times and the lock on the shared structure.</w:t>
+        <w:t>T</w:t>
+      </w:r>
+      <w:r>
+        <w:rPr>
+          <w:lang w:val="en-GB"/>
+        </w:rPr>
+        <w:t>he sum of the differences settles quickly around 0 already in the first ten cycles. The complete convergence is instead reached after about 150/200 iterations in both versions, with a settlement at 0 in the case of the dict version and a settlement at 3.5 * 10-15 in the matrix version.</w:t>
+      </w:r>
+    </w:p>
+    <w:p>
+      <w:pPr>
+        <w:rPr>
+          <w:lang w:val="en-GB"/>
+        </w:rPr>
+      </w:pPr>
+      <w:r>
+        <w:rPr>
+          <w:lang w:val="en-GB"/>
+        </w:rPr>
+        <w:t>To obtain complete convergence and also given very short execution times, it has been chosen to set k equal to 200. In particular, the dict version takes about 63 seconds to perform 200 cycles, while the matrix version is much faster, completing the 200 cycles in 2 seconds.</w:t>
+      </w:r>
+    </w:p>
+    <w:p>
+      <w:pPr>
+        <w:rPr>
+          <w:lang w:val="en-GB"/>
+        </w:rPr>
+      </w:pPr>
+      <w:r>
+        <w:rPr>
+          <w:lang w:val="en-GB"/>
+        </w:rPr>
+        <w:t>F</w:t>
+      </w:r>
+      <w:r>
+        <w:rPr>
+          <w:lang w:val="en-GB"/>
+        </w:rPr>
+        <w:t>or the parallel versions of these algorithms, the need to know the scores updated by the other threads in each thread and each cycle has forced the use of a shared data structure between the jobs. This choice therefore made it possible to obtain the same results as the Naive versions, both in terms of score and convergence, at the expense of speed due to the parallelization management times and the lock on the shared structure.</w:t>
       </w:r>
     </w:p>
     <w:p>
@@ -1109,7 +1520,6 @@
         <w:rPr>
           <w:lang w:val="en-GB"/>
         </w:rPr>
-        <w:lastRenderedPageBreak/>
         <w:t>In fact, with 4 jobs, an execution time of about 11 seconds is obtained, while with 2 jobs the time drops to about 7 seconds, in any case much higher than the 2 seconds that the Naive version takes on average.</w:t>
       </w:r>
     </w:p>
@@ -1138,30 +1548,875 @@
         <w:rPr>
           <w:b/>
           <w:bCs/>
-          <w:color w:val="FF0000"/>
-          <w:sz w:val="36"/>
-          <w:szCs w:val="36"/>
+          <w:sz w:val="30"/>
+          <w:szCs w:val="30"/>
+          <w:lang w:val="en-GB"/>
         </w:rPr>
       </w:pPr>
       <w:r>
         <w:rPr>
           <w:b/>
           <w:bCs/>
-          <w:color w:val="FF0000"/>
-          <w:sz w:val="36"/>
-          <w:szCs w:val="36"/>
-        </w:rPr>
-        <w:t>Aggiungere confronto tr</w:t>
+          <w:sz w:val="30"/>
+          <w:szCs w:val="30"/>
+          <w:lang w:val="en-GB"/>
+        </w:rPr>
+        <w:lastRenderedPageBreak/>
+        <w:t>S</w:t>
       </w:r>
       <w:r>
         <w:rPr>
           <w:b/>
           <w:bCs/>
-          <w:color w:val="FF0000"/>
-          <w:sz w:val="36"/>
-          <w:szCs w:val="36"/>
-        </w:rPr>
-        <w:t>a i risultati dei vari algoritmi</w:t>
+          <w:sz w:val="30"/>
+          <w:szCs w:val="30"/>
+          <w:lang w:val="en-GB"/>
+        </w:rPr>
+        <w:t>imilarities and the differences among the</w:t>
+      </w:r>
+      <w:r>
+        <w:rPr>
+          <w:b/>
+          <w:bCs/>
+          <w:sz w:val="30"/>
+          <w:szCs w:val="30"/>
+          <w:lang w:val="en-GB"/>
+        </w:rPr>
+        <w:t xml:space="preserve"> result</w:t>
+      </w:r>
+    </w:p>
+    <w:p>
+      <w:pPr>
+        <w:rPr>
+          <w:lang w:val="en-GB"/>
+        </w:rPr>
+      </w:pPr>
+      <w:r>
+        <w:rPr>
+          <w:lang w:val="en-GB"/>
+        </w:rPr>
+        <w:t xml:space="preserve">In this section are considered only the result of the best versions of each </w:t>
+      </w:r>
+      <w:r>
+        <w:rPr>
+          <w:lang w:val="en-GB"/>
+        </w:rPr>
+        <w:t>algorithm</w:t>
+      </w:r>
+      <w:r>
+        <w:rPr>
+          <w:lang w:val="en-GB"/>
+        </w:rPr>
+        <w:t>, chosen at the end of each subsection.</w:t>
+      </w:r>
+      <w:r>
+        <w:rPr>
+          <w:lang w:val="en-GB"/>
+        </w:rPr>
+        <w:br/>
+        <w:t>In the next table are reported the number of common nodes between the various centrality measures</w:t>
+      </w:r>
+      <w:r>
+        <w:rPr>
+          <w:lang w:val="en-GB"/>
+        </w:rPr>
+        <w:t>.</w:t>
+      </w:r>
+    </w:p>
+    <w:tbl>
+      <w:tblPr>
+        <w:tblStyle w:val="Tabellasemplice-1"/>
+        <w:tblW w:w="0" w:type="auto"/>
+        <w:jc w:val="center"/>
+        <w:tblLook w:val="04A0" w:firstRow="1" w:lastRow="0" w:firstColumn="1" w:lastColumn="0" w:noHBand="0" w:noVBand="1"/>
+      </w:tblPr>
+      <w:tblGrid>
+        <w:gridCol w:w="1604"/>
+        <w:gridCol w:w="1604"/>
+        <w:gridCol w:w="1605"/>
+        <w:gridCol w:w="1605"/>
+        <w:gridCol w:w="1605"/>
+        <w:gridCol w:w="1605"/>
+      </w:tblGrid>
+      <w:tr>
+        <w:trPr>
+          <w:cnfStyle w:val="100000000000" w:firstRow="1" w:lastRow="0" w:firstColumn="0" w:lastColumn="0" w:oddVBand="0" w:evenVBand="0" w:oddHBand="0" w:evenHBand="0" w:firstRowFirstColumn="0" w:firstRowLastColumn="0" w:lastRowFirstColumn="0" w:lastRowLastColumn="0"/>
+          <w:jc w:val="center"/>
+        </w:trPr>
+        <w:tc>
+          <w:tcPr>
+            <w:cnfStyle w:val="001000000000" w:firstRow="0" w:lastRow="0" w:firstColumn="1" w:lastColumn="0" w:oddVBand="0" w:evenVBand="0" w:oddHBand="0" w:evenHBand="0" w:firstRowFirstColumn="0" w:firstRowLastColumn="0" w:lastRowFirstColumn="0" w:lastRowLastColumn="0"/>
+            <w:tcW w:w="1604" w:type="dxa"/>
+          </w:tcPr>
+          <w:p>
+            <w:pPr>
+              <w:rPr>
+                <w:lang w:val="en-GB"/>
+              </w:rPr>
+            </w:pPr>
+          </w:p>
+        </w:tc>
+        <w:tc>
+          <w:tcPr>
+            <w:tcW w:w="1604" w:type="dxa"/>
+          </w:tcPr>
+          <w:p>
+            <w:pPr>
+              <w:jc w:val="center"/>
+              <w:cnfStyle w:val="100000000000" w:firstRow="1" w:lastRow="0" w:firstColumn="0" w:lastColumn="0" w:oddVBand="0" w:evenVBand="0" w:oddHBand="0" w:evenHBand="0" w:firstRowFirstColumn="0" w:firstRowLastColumn="0" w:lastRowFirstColumn="0" w:lastRowLastColumn="0"/>
+              <w:rPr>
+                <w:lang w:val="en-GB"/>
+              </w:rPr>
+            </w:pPr>
+            <w:r>
+              <w:rPr>
+                <w:lang w:val="en-GB"/>
+              </w:rPr>
+              <w:t>Degree</w:t>
+            </w:r>
+          </w:p>
+        </w:tc>
+        <w:tc>
+          <w:tcPr>
+            <w:tcW w:w="1605" w:type="dxa"/>
+          </w:tcPr>
+          <w:p>
+            <w:pPr>
+              <w:jc w:val="center"/>
+              <w:cnfStyle w:val="100000000000" w:firstRow="1" w:lastRow="0" w:firstColumn="0" w:lastColumn="0" w:oddVBand="0" w:evenVBand="0" w:oddHBand="0" w:evenHBand="0" w:firstRowFirstColumn="0" w:firstRowLastColumn="0" w:lastRowFirstColumn="0" w:lastRowLastColumn="0"/>
+              <w:rPr>
+                <w:lang w:val="en-GB"/>
+              </w:rPr>
+            </w:pPr>
+            <w:r>
+              <w:rPr>
+                <w:lang w:val="en-GB"/>
+              </w:rPr>
+              <w:t>Closeness</w:t>
+            </w:r>
+          </w:p>
+        </w:tc>
+        <w:tc>
+          <w:tcPr>
+            <w:tcW w:w="1605" w:type="dxa"/>
+          </w:tcPr>
+          <w:p>
+            <w:pPr>
+              <w:jc w:val="center"/>
+              <w:cnfStyle w:val="100000000000" w:firstRow="1" w:lastRow="0" w:firstColumn="0" w:lastColumn="0" w:oddVBand="0" w:evenVBand="0" w:oddHBand="0" w:evenHBand="0" w:firstRowFirstColumn="0" w:firstRowLastColumn="0" w:lastRowFirstColumn="0" w:lastRowLastColumn="0"/>
+              <w:rPr>
+                <w:lang w:val="en-GB"/>
+              </w:rPr>
+            </w:pPr>
+            <w:r>
+              <w:rPr>
+                <w:lang w:val="en-GB"/>
+              </w:rPr>
+              <w:t>Betweenness</w:t>
+            </w:r>
+          </w:p>
+        </w:tc>
+        <w:tc>
+          <w:tcPr>
+            <w:tcW w:w="1605" w:type="dxa"/>
+          </w:tcPr>
+          <w:p>
+            <w:pPr>
+              <w:jc w:val="center"/>
+              <w:cnfStyle w:val="100000000000" w:firstRow="1" w:lastRow="0" w:firstColumn="0" w:lastColumn="0" w:oddVBand="0" w:evenVBand="0" w:oddHBand="0" w:evenHBand="0" w:firstRowFirstColumn="0" w:firstRowLastColumn="0" w:lastRowFirstColumn="0" w:lastRowLastColumn="0"/>
+              <w:rPr>
+                <w:lang w:val="en-GB"/>
+              </w:rPr>
+            </w:pPr>
+            <w:r>
+              <w:rPr>
+                <w:lang w:val="en-GB"/>
+              </w:rPr>
+              <w:t>Pagerank</w:t>
+            </w:r>
+          </w:p>
+        </w:tc>
+        <w:tc>
+          <w:tcPr>
+            <w:tcW w:w="1605" w:type="dxa"/>
+          </w:tcPr>
+          <w:p>
+            <w:pPr>
+              <w:jc w:val="center"/>
+              <w:cnfStyle w:val="100000000000" w:firstRow="1" w:lastRow="0" w:firstColumn="0" w:lastColumn="0" w:oddVBand="0" w:evenVBand="0" w:oddHBand="0" w:evenHBand="0" w:firstRowFirstColumn="0" w:firstRowLastColumn="0" w:lastRowFirstColumn="0" w:lastRowLastColumn="0"/>
+              <w:rPr>
+                <w:lang w:val="en-GB"/>
+              </w:rPr>
+            </w:pPr>
+            <w:r>
+              <w:rPr>
+                <w:lang w:val="en-GB"/>
+              </w:rPr>
+              <w:t>HITS</w:t>
+            </w:r>
+          </w:p>
+        </w:tc>
+      </w:tr>
+      <w:tr>
+        <w:trPr>
+          <w:cnfStyle w:val="000000100000" w:firstRow="0" w:lastRow="0" w:firstColumn="0" w:lastColumn="0" w:oddVBand="0" w:evenVBand="0" w:oddHBand="1" w:evenHBand="0" w:firstRowFirstColumn="0" w:firstRowLastColumn="0" w:lastRowFirstColumn="0" w:lastRowLastColumn="0"/>
+          <w:jc w:val="center"/>
+        </w:trPr>
+        <w:tc>
+          <w:tcPr>
+            <w:cnfStyle w:val="001000000000" w:firstRow="0" w:lastRow="0" w:firstColumn="1" w:lastColumn="0" w:oddVBand="0" w:evenVBand="0" w:oddHBand="0" w:evenHBand="0" w:firstRowFirstColumn="0" w:firstRowLastColumn="0" w:lastRowFirstColumn="0" w:lastRowLastColumn="0"/>
+            <w:tcW w:w="1604" w:type="dxa"/>
+          </w:tcPr>
+          <w:p>
+            <w:pPr>
+              <w:jc w:val="center"/>
+              <w:rPr>
+                <w:lang w:val="en-GB"/>
+              </w:rPr>
+            </w:pPr>
+            <w:r>
+              <w:rPr>
+                <w:lang w:val="en-GB"/>
+              </w:rPr>
+              <w:t>Degree</w:t>
+            </w:r>
+          </w:p>
+        </w:tc>
+        <w:tc>
+          <w:tcPr>
+            <w:tcW w:w="1604" w:type="dxa"/>
+          </w:tcPr>
+          <w:p>
+            <w:pPr>
+              <w:jc w:val="center"/>
+              <w:cnfStyle w:val="000000100000" w:firstRow="0" w:lastRow="0" w:firstColumn="0" w:lastColumn="0" w:oddVBand="0" w:evenVBand="0" w:oddHBand="1" w:evenHBand="0" w:firstRowFirstColumn="0" w:firstRowLastColumn="0" w:lastRowFirstColumn="0" w:lastRowLastColumn="0"/>
+              <w:rPr>
+                <w:lang w:val="en-GB"/>
+              </w:rPr>
+            </w:pPr>
+            <w:r>
+              <w:rPr>
+                <w:lang w:val="en-GB"/>
+              </w:rPr>
+              <w:t>---</w:t>
+            </w:r>
+          </w:p>
+        </w:tc>
+        <w:tc>
+          <w:tcPr>
+            <w:tcW w:w="1605" w:type="dxa"/>
+          </w:tcPr>
+          <w:p>
+            <w:pPr>
+              <w:jc w:val="center"/>
+              <w:cnfStyle w:val="000000100000" w:firstRow="0" w:lastRow="0" w:firstColumn="0" w:lastColumn="0" w:oddVBand="0" w:evenVBand="0" w:oddHBand="1" w:evenHBand="0" w:firstRowFirstColumn="0" w:firstRowLastColumn="0" w:lastRowFirstColumn="0" w:lastRowLastColumn="0"/>
+              <w:rPr>
+                <w:lang w:val="en-GB"/>
+              </w:rPr>
+            </w:pPr>
+            <w:r>
+              <w:rPr>
+                <w:lang w:val="en-GB"/>
+              </w:rPr>
+              <w:t>235</w:t>
+            </w:r>
+          </w:p>
+        </w:tc>
+        <w:tc>
+          <w:tcPr>
+            <w:tcW w:w="1605" w:type="dxa"/>
+          </w:tcPr>
+          <w:p>
+            <w:pPr>
+              <w:jc w:val="center"/>
+              <w:cnfStyle w:val="000000100000" w:firstRow="0" w:lastRow="0" w:firstColumn="0" w:lastColumn="0" w:oddVBand="0" w:evenVBand="0" w:oddHBand="1" w:evenHBand="0" w:firstRowFirstColumn="0" w:firstRowLastColumn="0" w:lastRowFirstColumn="0" w:lastRowLastColumn="0"/>
+              <w:rPr>
+                <w:lang w:val="en-GB"/>
+              </w:rPr>
+            </w:pPr>
+            <w:r>
+              <w:rPr>
+                <w:lang w:val="en-GB"/>
+              </w:rPr>
+              <w:t>185</w:t>
+            </w:r>
+          </w:p>
+        </w:tc>
+        <w:tc>
+          <w:tcPr>
+            <w:tcW w:w="1605" w:type="dxa"/>
+          </w:tcPr>
+          <w:p>
+            <w:pPr>
+              <w:jc w:val="center"/>
+              <w:cnfStyle w:val="000000100000" w:firstRow="0" w:lastRow="0" w:firstColumn="0" w:lastColumn="0" w:oddVBand="0" w:evenVBand="0" w:oddHBand="1" w:evenHBand="0" w:firstRowFirstColumn="0" w:firstRowLastColumn="0" w:lastRowFirstColumn="0" w:lastRowLastColumn="0"/>
+              <w:rPr>
+                <w:lang w:val="en-GB"/>
+              </w:rPr>
+            </w:pPr>
+            <w:r>
+              <w:rPr>
+                <w:lang w:val="en-GB"/>
+              </w:rPr>
+              <w:t>323</w:t>
+            </w:r>
+          </w:p>
+        </w:tc>
+        <w:tc>
+          <w:tcPr>
+            <w:tcW w:w="1605" w:type="dxa"/>
+          </w:tcPr>
+          <w:p>
+            <w:pPr>
+              <w:jc w:val="center"/>
+              <w:cnfStyle w:val="000000100000" w:firstRow="0" w:lastRow="0" w:firstColumn="0" w:lastColumn="0" w:oddVBand="0" w:evenVBand="0" w:oddHBand="1" w:evenHBand="0" w:firstRowFirstColumn="0" w:firstRowLastColumn="0" w:lastRowFirstColumn="0" w:lastRowLastColumn="0"/>
+              <w:rPr>
+                <w:lang w:val="en-GB"/>
+              </w:rPr>
+            </w:pPr>
+            <w:r>
+              <w:rPr>
+                <w:lang w:val="en-GB"/>
+              </w:rPr>
+              <w:t>218</w:t>
+            </w:r>
+          </w:p>
+        </w:tc>
+      </w:tr>
+      <w:tr>
+        <w:trPr>
+          <w:jc w:val="center"/>
+        </w:trPr>
+        <w:tc>
+          <w:tcPr>
+            <w:cnfStyle w:val="001000000000" w:firstRow="0" w:lastRow="0" w:firstColumn="1" w:lastColumn="0" w:oddVBand="0" w:evenVBand="0" w:oddHBand="0" w:evenHBand="0" w:firstRowFirstColumn="0" w:firstRowLastColumn="0" w:lastRowFirstColumn="0" w:lastRowLastColumn="0"/>
+            <w:tcW w:w="1604" w:type="dxa"/>
+          </w:tcPr>
+          <w:p>
+            <w:pPr>
+              <w:jc w:val="center"/>
+              <w:rPr>
+                <w:lang w:val="en-GB"/>
+              </w:rPr>
+            </w:pPr>
+            <w:r>
+              <w:rPr>
+                <w:lang w:val="en-GB"/>
+              </w:rPr>
+              <w:t>Closeness</w:t>
+            </w:r>
+          </w:p>
+        </w:tc>
+        <w:tc>
+          <w:tcPr>
+            <w:tcW w:w="1604" w:type="dxa"/>
+          </w:tcPr>
+          <w:p>
+            <w:pPr>
+              <w:jc w:val="center"/>
+              <w:cnfStyle w:val="000000000000" w:firstRow="0" w:lastRow="0" w:firstColumn="0" w:lastColumn="0" w:oddVBand="0" w:evenVBand="0" w:oddHBand="0" w:evenHBand="0" w:firstRowFirstColumn="0" w:firstRowLastColumn="0" w:lastRowFirstColumn="0" w:lastRowLastColumn="0"/>
+              <w:rPr>
+                <w:lang w:val="en-GB"/>
+              </w:rPr>
+            </w:pPr>
+            <w:r>
+              <w:rPr>
+                <w:lang w:val="en-GB"/>
+              </w:rPr>
+              <w:t>235</w:t>
+            </w:r>
+          </w:p>
+        </w:tc>
+        <w:tc>
+          <w:tcPr>
+            <w:tcW w:w="1605" w:type="dxa"/>
+          </w:tcPr>
+          <w:p>
+            <w:pPr>
+              <w:jc w:val="center"/>
+              <w:cnfStyle w:val="000000000000" w:firstRow="0" w:lastRow="0" w:firstColumn="0" w:lastColumn="0" w:oddVBand="0" w:evenVBand="0" w:oddHBand="0" w:evenHBand="0" w:firstRowFirstColumn="0" w:firstRowLastColumn="0" w:lastRowFirstColumn="0" w:lastRowLastColumn="0"/>
+              <w:rPr>
+                <w:lang w:val="en-GB"/>
+              </w:rPr>
+            </w:pPr>
+            <w:r>
+              <w:rPr>
+                <w:lang w:val="en-GB"/>
+              </w:rPr>
+              <w:t>---</w:t>
+            </w:r>
+          </w:p>
+        </w:tc>
+        <w:tc>
+          <w:tcPr>
+            <w:tcW w:w="1605" w:type="dxa"/>
+          </w:tcPr>
+          <w:p>
+            <w:pPr>
+              <w:jc w:val="center"/>
+              <w:cnfStyle w:val="000000000000" w:firstRow="0" w:lastRow="0" w:firstColumn="0" w:lastColumn="0" w:oddVBand="0" w:evenVBand="0" w:oddHBand="0" w:evenHBand="0" w:firstRowFirstColumn="0" w:firstRowLastColumn="0" w:lastRowFirstColumn="0" w:lastRowLastColumn="0"/>
+              <w:rPr>
+                <w:lang w:val="en-GB"/>
+              </w:rPr>
+            </w:pPr>
+            <w:r>
+              <w:rPr>
+                <w:lang w:val="en-GB"/>
+              </w:rPr>
+              <w:t>185</w:t>
+            </w:r>
+          </w:p>
+        </w:tc>
+        <w:tc>
+          <w:tcPr>
+            <w:tcW w:w="1605" w:type="dxa"/>
+          </w:tcPr>
+          <w:p>
+            <w:pPr>
+              <w:jc w:val="center"/>
+              <w:cnfStyle w:val="000000000000" w:firstRow="0" w:lastRow="0" w:firstColumn="0" w:lastColumn="0" w:oddVBand="0" w:evenVBand="0" w:oddHBand="0" w:evenHBand="0" w:firstRowFirstColumn="0" w:firstRowLastColumn="0" w:lastRowFirstColumn="0" w:lastRowLastColumn="0"/>
+              <w:rPr>
+                <w:lang w:val="en-GB"/>
+              </w:rPr>
+            </w:pPr>
+            <w:r>
+              <w:rPr>
+                <w:lang w:val="en-GB"/>
+              </w:rPr>
+              <w:t>192</w:t>
+            </w:r>
+          </w:p>
+        </w:tc>
+        <w:tc>
+          <w:tcPr>
+            <w:tcW w:w="1605" w:type="dxa"/>
+          </w:tcPr>
+          <w:p>
+            <w:pPr>
+              <w:jc w:val="center"/>
+              <w:cnfStyle w:val="000000000000" w:firstRow="0" w:lastRow="0" w:firstColumn="0" w:lastColumn="0" w:oddVBand="0" w:evenVBand="0" w:oddHBand="0" w:evenHBand="0" w:firstRowFirstColumn="0" w:firstRowLastColumn="0" w:lastRowFirstColumn="0" w:lastRowLastColumn="0"/>
+              <w:rPr>
+                <w:lang w:val="en-GB"/>
+              </w:rPr>
+            </w:pPr>
+            <w:r>
+              <w:rPr>
+                <w:lang w:val="en-GB"/>
+              </w:rPr>
+              <w:t>214</w:t>
+            </w:r>
+          </w:p>
+        </w:tc>
+      </w:tr>
+      <w:tr>
+        <w:trPr>
+          <w:cnfStyle w:val="000000100000" w:firstRow="0" w:lastRow="0" w:firstColumn="0" w:lastColumn="0" w:oddVBand="0" w:evenVBand="0" w:oddHBand="1" w:evenHBand="0" w:firstRowFirstColumn="0" w:firstRowLastColumn="0" w:lastRowFirstColumn="0" w:lastRowLastColumn="0"/>
+          <w:jc w:val="center"/>
+        </w:trPr>
+        <w:tc>
+          <w:tcPr>
+            <w:cnfStyle w:val="001000000000" w:firstRow="0" w:lastRow="0" w:firstColumn="1" w:lastColumn="0" w:oddVBand="0" w:evenVBand="0" w:oddHBand="0" w:evenHBand="0" w:firstRowFirstColumn="0" w:firstRowLastColumn="0" w:lastRowFirstColumn="0" w:lastRowLastColumn="0"/>
+            <w:tcW w:w="1604" w:type="dxa"/>
+          </w:tcPr>
+          <w:p>
+            <w:pPr>
+              <w:jc w:val="center"/>
+              <w:rPr>
+                <w:lang w:val="en-GB"/>
+              </w:rPr>
+            </w:pPr>
+            <w:r>
+              <w:rPr>
+                <w:lang w:val="en-GB"/>
+              </w:rPr>
+              <w:t>Betweenness</w:t>
+            </w:r>
+          </w:p>
+        </w:tc>
+        <w:tc>
+          <w:tcPr>
+            <w:tcW w:w="1604" w:type="dxa"/>
+          </w:tcPr>
+          <w:p>
+            <w:pPr>
+              <w:jc w:val="center"/>
+              <w:cnfStyle w:val="000000100000" w:firstRow="0" w:lastRow="0" w:firstColumn="0" w:lastColumn="0" w:oddVBand="0" w:evenVBand="0" w:oddHBand="1" w:evenHBand="0" w:firstRowFirstColumn="0" w:firstRowLastColumn="0" w:lastRowFirstColumn="0" w:lastRowLastColumn="0"/>
+              <w:rPr>
+                <w:lang w:val="en-GB"/>
+              </w:rPr>
+            </w:pPr>
+            <w:r>
+              <w:rPr>
+                <w:lang w:val="en-GB"/>
+              </w:rPr>
+              <w:t>185</w:t>
+            </w:r>
+          </w:p>
+        </w:tc>
+        <w:tc>
+          <w:tcPr>
+            <w:tcW w:w="1605" w:type="dxa"/>
+          </w:tcPr>
+          <w:p>
+            <w:pPr>
+              <w:jc w:val="center"/>
+              <w:cnfStyle w:val="000000100000" w:firstRow="0" w:lastRow="0" w:firstColumn="0" w:lastColumn="0" w:oddVBand="0" w:evenVBand="0" w:oddHBand="1" w:evenHBand="0" w:firstRowFirstColumn="0" w:firstRowLastColumn="0" w:lastRowFirstColumn="0" w:lastRowLastColumn="0"/>
+              <w:rPr>
+                <w:lang w:val="en-GB"/>
+              </w:rPr>
+            </w:pPr>
+            <w:r>
+              <w:rPr>
+                <w:lang w:val="en-GB"/>
+              </w:rPr>
+              <w:t>185</w:t>
+            </w:r>
+          </w:p>
+        </w:tc>
+        <w:tc>
+          <w:tcPr>
+            <w:tcW w:w="1605" w:type="dxa"/>
+          </w:tcPr>
+          <w:p>
+            <w:pPr>
+              <w:jc w:val="center"/>
+              <w:cnfStyle w:val="000000100000" w:firstRow="0" w:lastRow="0" w:firstColumn="0" w:lastColumn="0" w:oddVBand="0" w:evenVBand="0" w:oddHBand="1" w:evenHBand="0" w:firstRowFirstColumn="0" w:firstRowLastColumn="0" w:lastRowFirstColumn="0" w:lastRowLastColumn="0"/>
+              <w:rPr>
+                <w:lang w:val="en-GB"/>
+              </w:rPr>
+            </w:pPr>
+            <w:r>
+              <w:rPr>
+                <w:lang w:val="en-GB"/>
+              </w:rPr>
+              <w:t>---</w:t>
+            </w:r>
+          </w:p>
+        </w:tc>
+        <w:tc>
+          <w:tcPr>
+            <w:tcW w:w="1605" w:type="dxa"/>
+          </w:tcPr>
+          <w:p>
+            <w:pPr>
+              <w:jc w:val="center"/>
+              <w:cnfStyle w:val="000000100000" w:firstRow="0" w:lastRow="0" w:firstColumn="0" w:lastColumn="0" w:oddVBand="0" w:evenVBand="0" w:oddHBand="1" w:evenHBand="0" w:firstRowFirstColumn="0" w:firstRowLastColumn="0" w:lastRowFirstColumn="0" w:lastRowLastColumn="0"/>
+              <w:rPr>
+                <w:lang w:val="en-GB"/>
+              </w:rPr>
+            </w:pPr>
+            <w:r>
+              <w:rPr>
+                <w:lang w:val="en-GB"/>
+              </w:rPr>
+              <w:t>262</w:t>
+            </w:r>
+          </w:p>
+        </w:tc>
+        <w:tc>
+          <w:tcPr>
+            <w:tcW w:w="1605" w:type="dxa"/>
+          </w:tcPr>
+          <w:p>
+            <w:pPr>
+              <w:jc w:val="center"/>
+              <w:cnfStyle w:val="000000100000" w:firstRow="0" w:lastRow="0" w:firstColumn="0" w:lastColumn="0" w:oddVBand="0" w:evenVBand="0" w:oddHBand="1" w:evenHBand="0" w:firstRowFirstColumn="0" w:firstRowLastColumn="0" w:lastRowFirstColumn="0" w:lastRowLastColumn="0"/>
+              <w:rPr>
+                <w:lang w:val="en-GB"/>
+              </w:rPr>
+            </w:pPr>
+            <w:r>
+              <w:rPr>
+                <w:lang w:val="en-GB"/>
+              </w:rPr>
+              <w:t>72</w:t>
+            </w:r>
+          </w:p>
+        </w:tc>
+      </w:tr>
+      <w:tr>
+        <w:trPr>
+          <w:jc w:val="center"/>
+        </w:trPr>
+        <w:tc>
+          <w:tcPr>
+            <w:cnfStyle w:val="001000000000" w:firstRow="0" w:lastRow="0" w:firstColumn="1" w:lastColumn="0" w:oddVBand="0" w:evenVBand="0" w:oddHBand="0" w:evenHBand="0" w:firstRowFirstColumn="0" w:firstRowLastColumn="0" w:lastRowFirstColumn="0" w:lastRowLastColumn="0"/>
+            <w:tcW w:w="1604" w:type="dxa"/>
+          </w:tcPr>
+          <w:p>
+            <w:pPr>
+              <w:jc w:val="center"/>
+              <w:rPr>
+                <w:lang w:val="en-GB"/>
+              </w:rPr>
+            </w:pPr>
+            <w:r>
+              <w:rPr>
+                <w:lang w:val="en-GB"/>
+              </w:rPr>
+              <w:t>Pagerank</w:t>
+            </w:r>
+          </w:p>
+        </w:tc>
+        <w:tc>
+          <w:tcPr>
+            <w:tcW w:w="1604" w:type="dxa"/>
+          </w:tcPr>
+          <w:p>
+            <w:pPr>
+              <w:jc w:val="center"/>
+              <w:cnfStyle w:val="000000000000" w:firstRow="0" w:lastRow="0" w:firstColumn="0" w:lastColumn="0" w:oddVBand="0" w:evenVBand="0" w:oddHBand="0" w:evenHBand="0" w:firstRowFirstColumn="0" w:firstRowLastColumn="0" w:lastRowFirstColumn="0" w:lastRowLastColumn="0"/>
+              <w:rPr>
+                <w:lang w:val="en-GB"/>
+              </w:rPr>
+            </w:pPr>
+            <w:r>
+              <w:rPr>
+                <w:lang w:val="en-GB"/>
+              </w:rPr>
+              <w:t>323</w:t>
+            </w:r>
+          </w:p>
+        </w:tc>
+        <w:tc>
+          <w:tcPr>
+            <w:tcW w:w="1605" w:type="dxa"/>
+          </w:tcPr>
+          <w:p>
+            <w:pPr>
+              <w:jc w:val="center"/>
+              <w:cnfStyle w:val="000000000000" w:firstRow="0" w:lastRow="0" w:firstColumn="0" w:lastColumn="0" w:oddVBand="0" w:evenVBand="0" w:oddHBand="0" w:evenHBand="0" w:firstRowFirstColumn="0" w:firstRowLastColumn="0" w:lastRowFirstColumn="0" w:lastRowLastColumn="0"/>
+              <w:rPr>
+                <w:lang w:val="en-GB"/>
+              </w:rPr>
+            </w:pPr>
+            <w:r>
+              <w:rPr>
+                <w:lang w:val="en-GB"/>
+              </w:rPr>
+              <w:t>192</w:t>
+            </w:r>
+          </w:p>
+        </w:tc>
+        <w:tc>
+          <w:tcPr>
+            <w:tcW w:w="1605" w:type="dxa"/>
+          </w:tcPr>
+          <w:p>
+            <w:pPr>
+              <w:jc w:val="center"/>
+              <w:cnfStyle w:val="000000000000" w:firstRow="0" w:lastRow="0" w:firstColumn="0" w:lastColumn="0" w:oddVBand="0" w:evenVBand="0" w:oddHBand="0" w:evenHBand="0" w:firstRowFirstColumn="0" w:firstRowLastColumn="0" w:lastRowFirstColumn="0" w:lastRowLastColumn="0"/>
+              <w:rPr>
+                <w:lang w:val="en-GB"/>
+              </w:rPr>
+            </w:pPr>
+            <w:r>
+              <w:rPr>
+                <w:lang w:val="en-GB"/>
+              </w:rPr>
+              <w:t>262</w:t>
+            </w:r>
+          </w:p>
+        </w:tc>
+        <w:tc>
+          <w:tcPr>
+            <w:tcW w:w="1605" w:type="dxa"/>
+          </w:tcPr>
+          <w:p>
+            <w:pPr>
+              <w:jc w:val="center"/>
+              <w:cnfStyle w:val="000000000000" w:firstRow="0" w:lastRow="0" w:firstColumn="0" w:lastColumn="0" w:oddVBand="0" w:evenVBand="0" w:oddHBand="0" w:evenHBand="0" w:firstRowFirstColumn="0" w:firstRowLastColumn="0" w:lastRowFirstColumn="0" w:lastRowLastColumn="0"/>
+              <w:rPr>
+                <w:lang w:val="en-GB"/>
+              </w:rPr>
+            </w:pPr>
+            <w:r>
+              <w:rPr>
+                <w:lang w:val="en-GB"/>
+              </w:rPr>
+              <w:t>---</w:t>
+            </w:r>
+          </w:p>
+        </w:tc>
+        <w:tc>
+          <w:tcPr>
+            <w:tcW w:w="1605" w:type="dxa"/>
+          </w:tcPr>
+          <w:p>
+            <w:pPr>
+              <w:jc w:val="center"/>
+              <w:cnfStyle w:val="000000000000" w:firstRow="0" w:lastRow="0" w:firstColumn="0" w:lastColumn="0" w:oddVBand="0" w:evenVBand="0" w:oddHBand="0" w:evenHBand="0" w:firstRowFirstColumn="0" w:firstRowLastColumn="0" w:lastRowFirstColumn="0" w:lastRowLastColumn="0"/>
+              <w:rPr>
+                <w:lang w:val="en-GB"/>
+              </w:rPr>
+            </w:pPr>
+            <w:r>
+              <w:rPr>
+                <w:lang w:val="en-GB"/>
+              </w:rPr>
+              <w:t>122</w:t>
+            </w:r>
+          </w:p>
+        </w:tc>
+      </w:tr>
+      <w:tr>
+        <w:trPr>
+          <w:cnfStyle w:val="000000100000" w:firstRow="0" w:lastRow="0" w:firstColumn="0" w:lastColumn="0" w:oddVBand="0" w:evenVBand="0" w:oddHBand="1" w:evenHBand="0" w:firstRowFirstColumn="0" w:firstRowLastColumn="0" w:lastRowFirstColumn="0" w:lastRowLastColumn="0"/>
+          <w:jc w:val="center"/>
+        </w:trPr>
+        <w:tc>
+          <w:tcPr>
+            <w:cnfStyle w:val="001000000000" w:firstRow="0" w:lastRow="0" w:firstColumn="1" w:lastColumn="0" w:oddVBand="0" w:evenVBand="0" w:oddHBand="0" w:evenHBand="0" w:firstRowFirstColumn="0" w:firstRowLastColumn="0" w:lastRowFirstColumn="0" w:lastRowLastColumn="0"/>
+            <w:tcW w:w="1604" w:type="dxa"/>
+          </w:tcPr>
+          <w:p>
+            <w:pPr>
+              <w:jc w:val="center"/>
+              <w:rPr>
+                <w:lang w:val="en-GB"/>
+              </w:rPr>
+            </w:pPr>
+            <w:r>
+              <w:rPr>
+                <w:lang w:val="en-GB"/>
+              </w:rPr>
+              <w:t>HITS</w:t>
+            </w:r>
+          </w:p>
+        </w:tc>
+        <w:tc>
+          <w:tcPr>
+            <w:tcW w:w="1604" w:type="dxa"/>
+          </w:tcPr>
+          <w:p>
+            <w:pPr>
+              <w:jc w:val="center"/>
+              <w:cnfStyle w:val="000000100000" w:firstRow="0" w:lastRow="0" w:firstColumn="0" w:lastColumn="0" w:oddVBand="0" w:evenVBand="0" w:oddHBand="1" w:evenHBand="0" w:firstRowFirstColumn="0" w:firstRowLastColumn="0" w:lastRowFirstColumn="0" w:lastRowLastColumn="0"/>
+              <w:rPr>
+                <w:lang w:val="en-GB"/>
+              </w:rPr>
+            </w:pPr>
+            <w:r>
+              <w:rPr>
+                <w:lang w:val="en-GB"/>
+              </w:rPr>
+              <w:t>218</w:t>
+            </w:r>
+          </w:p>
+        </w:tc>
+        <w:tc>
+          <w:tcPr>
+            <w:tcW w:w="1605" w:type="dxa"/>
+          </w:tcPr>
+          <w:p>
+            <w:pPr>
+              <w:jc w:val="center"/>
+              <w:cnfStyle w:val="000000100000" w:firstRow="0" w:lastRow="0" w:firstColumn="0" w:lastColumn="0" w:oddVBand="0" w:evenVBand="0" w:oddHBand="1" w:evenHBand="0" w:firstRowFirstColumn="0" w:firstRowLastColumn="0" w:lastRowFirstColumn="0" w:lastRowLastColumn="0"/>
+              <w:rPr>
+                <w:lang w:val="en-GB"/>
+              </w:rPr>
+            </w:pPr>
+            <w:r>
+              <w:rPr>
+                <w:lang w:val="en-GB"/>
+              </w:rPr>
+              <w:t>214</w:t>
+            </w:r>
+          </w:p>
+        </w:tc>
+        <w:tc>
+          <w:tcPr>
+            <w:tcW w:w="1605" w:type="dxa"/>
+          </w:tcPr>
+          <w:p>
+            <w:pPr>
+              <w:jc w:val="center"/>
+              <w:cnfStyle w:val="000000100000" w:firstRow="0" w:lastRow="0" w:firstColumn="0" w:lastColumn="0" w:oddVBand="0" w:evenVBand="0" w:oddHBand="1" w:evenHBand="0" w:firstRowFirstColumn="0" w:firstRowLastColumn="0" w:lastRowFirstColumn="0" w:lastRowLastColumn="0"/>
+              <w:rPr>
+                <w:lang w:val="en-GB"/>
+              </w:rPr>
+            </w:pPr>
+            <w:r>
+              <w:rPr>
+                <w:lang w:val="en-GB"/>
+              </w:rPr>
+              <w:t>72</w:t>
+            </w:r>
+          </w:p>
+        </w:tc>
+        <w:tc>
+          <w:tcPr>
+            <w:tcW w:w="1605" w:type="dxa"/>
+          </w:tcPr>
+          <w:p>
+            <w:pPr>
+              <w:jc w:val="center"/>
+              <w:cnfStyle w:val="000000100000" w:firstRow="0" w:lastRow="0" w:firstColumn="0" w:lastColumn="0" w:oddVBand="0" w:evenVBand="0" w:oddHBand="1" w:evenHBand="0" w:firstRowFirstColumn="0" w:firstRowLastColumn="0" w:lastRowFirstColumn="0" w:lastRowLastColumn="0"/>
+              <w:rPr>
+                <w:lang w:val="en-GB"/>
+              </w:rPr>
+            </w:pPr>
+            <w:r>
+              <w:rPr>
+                <w:lang w:val="en-GB"/>
+              </w:rPr>
+              <w:t>122</w:t>
+            </w:r>
+          </w:p>
+        </w:tc>
+        <w:tc>
+          <w:tcPr>
+            <w:tcW w:w="1605" w:type="dxa"/>
+          </w:tcPr>
+          <w:p>
+            <w:pPr>
+              <w:jc w:val="center"/>
+              <w:cnfStyle w:val="000000100000" w:firstRow="0" w:lastRow="0" w:firstColumn="0" w:lastColumn="0" w:oddVBand="0" w:evenVBand="0" w:oddHBand="1" w:evenHBand="0" w:firstRowFirstColumn="0" w:firstRowLastColumn="0" w:lastRowFirstColumn="0" w:lastRowLastColumn="0"/>
+              <w:rPr>
+                <w:lang w:val="en-GB"/>
+              </w:rPr>
+            </w:pPr>
+            <w:r>
+              <w:rPr>
+                <w:lang w:val="en-GB"/>
+              </w:rPr>
+              <w:t>---</w:t>
+            </w:r>
+          </w:p>
+        </w:tc>
+      </w:tr>
+    </w:tbl>
+    <w:p>
+      <w:pPr>
+        <w:rPr>
+          <w:lang w:val="en-GB"/>
+        </w:rPr>
+      </w:pPr>
+      <w:r>
+        <w:rPr>
+          <w:lang w:val="en-GB"/>
+        </w:rPr>
+        <w:br/>
+      </w:r>
+      <w:r>
+        <w:rPr>
+          <w:lang w:val="en-GB"/>
+        </w:rPr>
+        <w:t>It can be noted that the measure of centrality most similar to the others is the Degree centrality. It has the greatest number of common nodes with Closeness, Pagerank and HITS. Only the Betweenness turns out to be quite different from the others, with a high similarity only with Pagerank. This similarity between Pagerank(s=0.85) and Betweenness and considering that the Pageranks with s = 1 return the same nodes as the Degree centrality shows how the Pagerank tends to give a lot of importance to nodes with a high degree as s increases and, at the same time, it tends to give greater importance to nodes with high betweenness as s decrease. From the results, it can be also noted that HITS gives importance to the node with a high degree and closeness, but it tends to exclude from the top500 the nodes with high Betweenness and Pagerank. Closeness is the only measure that has on average the same number of nodes in common in the top500 for any other measure.</w:t>
+      </w:r>
+    </w:p>
+    <w:p>
+      <w:pPr>
+        <w:rPr>
+          <w:u w:val="single"/>
+          <w:lang w:val="en-GB"/>
+        </w:rPr>
+      </w:pPr>
+      <w:r>
+        <w:rPr>
+          <w:lang w:val="en-GB"/>
+        </w:rPr>
+        <w:t>Finally, the intersection between all the top500 shows that there are 60 nodes present in all the top500.</w:t>
       </w:r>
     </w:p>
     <w:sectPr>
@@ -1619,6 +2874,88 @@
       </w:tblBorders>
     </w:tblPr>
   </w:style>
+  <w:style w:type="table" w:styleId="Grigliatabellachiara">
+    <w:name w:val="Grid Table Light"/>
+    <w:basedOn w:val="Tabellanormale"/>
+    <w:uiPriority w:val="40"/>
+    <w:rsid w:val="005135FC"/>
+    <w:pPr>
+      <w:spacing w:after="0" w:line="240" w:lineRule="auto"/>
+    </w:pPr>
+    <w:tblPr>
+      <w:tblBorders>
+        <w:top w:val="single" w:sz="4" w:space="0" w:color="BFBFBF" w:themeColor="background1" w:themeShade="BF"/>
+        <w:left w:val="single" w:sz="4" w:space="0" w:color="BFBFBF" w:themeColor="background1" w:themeShade="BF"/>
+        <w:bottom w:val="single" w:sz="4" w:space="0" w:color="BFBFBF" w:themeColor="background1" w:themeShade="BF"/>
+        <w:right w:val="single" w:sz="4" w:space="0" w:color="BFBFBF" w:themeColor="background1" w:themeShade="BF"/>
+        <w:insideH w:val="single" w:sz="4" w:space="0" w:color="BFBFBF" w:themeColor="background1" w:themeShade="BF"/>
+        <w:insideV w:val="single" w:sz="4" w:space="0" w:color="BFBFBF" w:themeColor="background1" w:themeShade="BF"/>
+      </w:tblBorders>
+    </w:tblPr>
+  </w:style>
+  <w:style w:type="table" w:styleId="Tabellasemplice-1">
+    <w:name w:val="Plain Table 1"/>
+    <w:basedOn w:val="Tabellanormale"/>
+    <w:uiPriority w:val="41"/>
+    <w:rsid w:val="005135FC"/>
+    <w:pPr>
+      <w:spacing w:after="0" w:line="240" w:lineRule="auto"/>
+    </w:pPr>
+    <w:tblPr>
+      <w:tblStyleRowBandSize w:val="1"/>
+      <w:tblStyleColBandSize w:val="1"/>
+      <w:tblBorders>
+        <w:top w:val="single" w:sz="4" w:space="0" w:color="BFBFBF" w:themeColor="background1" w:themeShade="BF"/>
+        <w:left w:val="single" w:sz="4" w:space="0" w:color="BFBFBF" w:themeColor="background1" w:themeShade="BF"/>
+        <w:bottom w:val="single" w:sz="4" w:space="0" w:color="BFBFBF" w:themeColor="background1" w:themeShade="BF"/>
+        <w:right w:val="single" w:sz="4" w:space="0" w:color="BFBFBF" w:themeColor="background1" w:themeShade="BF"/>
+        <w:insideH w:val="single" w:sz="4" w:space="0" w:color="BFBFBF" w:themeColor="background1" w:themeShade="BF"/>
+        <w:insideV w:val="single" w:sz="4" w:space="0" w:color="BFBFBF" w:themeColor="background1" w:themeShade="BF"/>
+      </w:tblBorders>
+    </w:tblPr>
+    <w:tblStylePr w:type="firstRow">
+      <w:rPr>
+        <w:b/>
+        <w:bCs/>
+      </w:rPr>
+    </w:tblStylePr>
+    <w:tblStylePr w:type="lastRow">
+      <w:rPr>
+        <w:b/>
+        <w:bCs/>
+      </w:rPr>
+      <w:tblPr/>
+      <w:tcPr>
+        <w:tcBorders>
+          <w:top w:val="double" w:sz="4" w:space="0" w:color="BFBFBF" w:themeColor="background1" w:themeShade="BF"/>
+        </w:tcBorders>
+      </w:tcPr>
+    </w:tblStylePr>
+    <w:tblStylePr w:type="firstCol">
+      <w:rPr>
+        <w:b/>
+        <w:bCs/>
+      </w:rPr>
+    </w:tblStylePr>
+    <w:tblStylePr w:type="lastCol">
+      <w:rPr>
+        <w:b/>
+        <w:bCs/>
+      </w:rPr>
+    </w:tblStylePr>
+    <w:tblStylePr w:type="band1Vert">
+      <w:tblPr/>
+      <w:tcPr>
+        <w:shd w:val="clear" w:color="auto" w:fill="F2F2F2" w:themeFill="background1" w:themeFillShade="F2"/>
+      </w:tcPr>
+    </w:tblStylePr>
+    <w:tblStylePr w:type="band1Horz">
+      <w:tblPr/>
+      <w:tcPr>
+        <w:shd w:val="clear" w:color="auto" w:fill="F2F2F2" w:themeFill="background1" w:themeFillShade="F2"/>
+      </w:tcPr>
+    </w:tblStylePr>
+  </w:style>
 </w:styles>
 </file>
 

</xml_diff>